<commit_message>
set up basic structure of the app, made css styles
</commit_message>
<xml_diff>
--- a/data structure.docx
+++ b/data structure.docx
@@ -11,8 +11,6 @@
           <w:lang w:val="en-US"/>
         </w:rPr>
       </w:pPr>
-      <w:bookmarkStart w:id="0" w:name="_GoBack"/>
-      <w:bookmarkEnd w:id="0"/>
       <w:r>
         <w:rPr>
           <w:lang w:val="en-US"/>
@@ -287,6 +285,426 @@
           <w:lang w:val="en-US"/>
         </w:rPr>
       </w:pPr>
+    </w:p>
+    <w:p>
+      <w:pPr>
+        <w:spacing w:after="0"/>
+        <w:jc w:val="both"/>
+        <w:rPr>
+          <w:lang w:val="en-US"/>
+        </w:rPr>
+      </w:pPr>
+    </w:p>
+    <w:p>
+      <w:pPr>
+        <w:spacing w:after="0"/>
+        <w:jc w:val="both"/>
+        <w:rPr>
+          <w:lang w:val="en-US"/>
+        </w:rPr>
+      </w:pPr>
+    </w:p>
+    <w:p>
+      <w:pPr>
+        <w:spacing w:after="0"/>
+        <w:jc w:val="both"/>
+        <w:rPr>
+          <w:lang w:val="en-US"/>
+        </w:rPr>
+      </w:pPr>
+      <w:r>
+        <w:rPr>
+          <w:lang w:val="en-US"/>
+        </w:rPr>
+        <w:t>Components:</w:t>
+      </w:r>
+    </w:p>
+    <w:p>
+      <w:pPr>
+        <w:spacing w:after="0"/>
+        <w:jc w:val="both"/>
+        <w:rPr>
+          <w:lang w:val="en-US"/>
+        </w:rPr>
+      </w:pPr>
+      <w:r>
+        <w:rPr>
+          <w:lang w:val="en-US"/>
+        </w:rPr>
+        <w:t>Main</w:t>
+      </w:r>
+    </w:p>
+    <w:p>
+      <w:pPr>
+        <w:pStyle w:val="ListParagraph"/>
+        <w:numPr>
+          <w:ilvl w:val="0"/>
+          <w:numId w:val="1"/>
+        </w:numPr>
+        <w:spacing w:after="0"/>
+        <w:jc w:val="both"/>
+        <w:rPr>
+          <w:lang w:val="en-US"/>
+        </w:rPr>
+      </w:pPr>
+      <w:r>
+        <w:rPr>
+          <w:lang w:val="en-US"/>
+        </w:rPr>
+        <w:t>Current exchange rates of the bank</w:t>
+      </w:r>
+    </w:p>
+    <w:p>
+      <w:pPr>
+        <w:pStyle w:val="ListParagraph"/>
+        <w:numPr>
+          <w:ilvl w:val="0"/>
+          <w:numId w:val="1"/>
+        </w:numPr>
+        <w:spacing w:after="0"/>
+        <w:jc w:val="both"/>
+        <w:rPr>
+          <w:lang w:val="en-US"/>
+        </w:rPr>
+      </w:pPr>
+      <w:r>
+        <w:rPr>
+          <w:lang w:val="en-US"/>
+        </w:rPr>
+        <w:t>Bank Account</w:t>
+      </w:r>
+    </w:p>
+    <w:p>
+      <w:pPr>
+        <w:pStyle w:val="ListParagraph"/>
+        <w:numPr>
+          <w:ilvl w:val="0"/>
+          <w:numId w:val="1"/>
+        </w:numPr>
+        <w:spacing w:after="0"/>
+        <w:jc w:val="both"/>
+        <w:rPr>
+          <w:lang w:val="en-US"/>
+        </w:rPr>
+      </w:pPr>
+      <w:r>
+        <w:rPr>
+          <w:lang w:val="en-US"/>
+        </w:rPr>
+        <w:t xml:space="preserve">Make </w:t>
+      </w:r>
+      <w:r>
+        <w:rPr>
+          <w:lang w:val="en-US"/>
+        </w:rPr>
+        <w:t>a payment</w:t>
+      </w:r>
+    </w:p>
+    <w:p>
+      <w:pPr>
+        <w:pStyle w:val="ListParagraph"/>
+        <w:numPr>
+          <w:ilvl w:val="0"/>
+          <w:numId w:val="1"/>
+        </w:numPr>
+        <w:spacing w:after="0"/>
+        <w:jc w:val="both"/>
+        <w:rPr>
+          <w:lang w:val="en-US"/>
+        </w:rPr>
+      </w:pPr>
+      <w:r>
+        <w:rPr>
+          <w:lang w:val="en-US"/>
+        </w:rPr>
+        <w:t>Credit Cards</w:t>
+      </w:r>
+    </w:p>
+    <w:p>
+      <w:pPr>
+        <w:pStyle w:val="ListParagraph"/>
+        <w:numPr>
+          <w:ilvl w:val="0"/>
+          <w:numId w:val="1"/>
+        </w:numPr>
+        <w:spacing w:after="0"/>
+        <w:jc w:val="both"/>
+        <w:rPr>
+          <w:lang w:val="en-US"/>
+        </w:rPr>
+      </w:pPr>
+      <w:r>
+        <w:rPr>
+          <w:lang w:val="en-US"/>
+        </w:rPr>
+        <w:t>Recent Transactions</w:t>
+      </w:r>
+    </w:p>
+    <w:p>
+      <w:pPr>
+        <w:pStyle w:val="ListParagraph"/>
+        <w:numPr>
+          <w:ilvl w:val="0"/>
+          <w:numId w:val="1"/>
+        </w:numPr>
+        <w:spacing w:after="0"/>
+        <w:jc w:val="both"/>
+        <w:rPr>
+          <w:lang w:val="en-US"/>
+        </w:rPr>
+      </w:pPr>
+      <w:r>
+        <w:rPr>
+          <w:lang w:val="en-US"/>
+        </w:rPr>
+        <w:t>Transaction</w:t>
+      </w:r>
+    </w:p>
+    <w:p>
+      <w:pPr>
+        <w:pStyle w:val="ListParagraph"/>
+        <w:numPr>
+          <w:ilvl w:val="0"/>
+          <w:numId w:val="1"/>
+        </w:numPr>
+        <w:spacing w:after="0"/>
+        <w:jc w:val="both"/>
+        <w:rPr>
+          <w:lang w:val="en-US"/>
+        </w:rPr>
+      </w:pPr>
+      <w:r>
+        <w:rPr>
+          <w:lang w:val="en-US"/>
+        </w:rPr>
+        <w:t xml:space="preserve">Expenses </w:t>
+      </w:r>
+      <w:r>
+        <w:rPr>
+          <w:lang w:val="en-US"/>
+        </w:rPr>
+        <w:t>Chart</w:t>
+      </w:r>
+    </w:p>
+    <w:p>
+      <w:pPr>
+        <w:spacing w:after="0"/>
+        <w:jc w:val="both"/>
+        <w:rPr>
+          <w:b/>
+          <w:bCs/>
+          <w:lang w:val="en-US"/>
+        </w:rPr>
+      </w:pPr>
+      <w:r>
+        <w:rPr>
+          <w:b/>
+          <w:bCs/>
+          <w:lang w:val="en-US"/>
+        </w:rPr>
+        <w:t>Advanced:</w:t>
+      </w:r>
+    </w:p>
+    <w:p>
+      <w:pPr>
+        <w:spacing w:after="0"/>
+        <w:jc w:val="both"/>
+        <w:rPr>
+          <w:lang w:val="en-US"/>
+        </w:rPr>
+      </w:pPr>
+      <w:r>
+        <w:rPr>
+          <w:lang w:val="en-US"/>
+        </w:rPr>
+        <w:t>Authentication</w:t>
+      </w:r>
+    </w:p>
+    <w:p>
+      <w:pPr>
+        <w:spacing w:after="0"/>
+        <w:jc w:val="both"/>
+        <w:rPr>
+          <w:lang w:val="en-US"/>
+        </w:rPr>
+      </w:pPr>
+      <w:r>
+        <w:rPr>
+          <w:lang w:val="en-US"/>
+        </w:rPr>
+        <w:t>Light Mode/Dark Mode</w:t>
+      </w:r>
+    </w:p>
+    <w:p>
+      <w:pPr>
+        <w:spacing w:after="0"/>
+        <w:jc w:val="both"/>
+        <w:rPr>
+          <w:lang w:val="en-US"/>
+        </w:rPr>
+      </w:pPr>
+    </w:p>
+    <w:p>
+      <w:pPr>
+        <w:spacing w:after="0"/>
+        <w:jc w:val="both"/>
+        <w:rPr>
+          <w:lang w:val="en-US"/>
+        </w:rPr>
+      </w:pPr>
+    </w:p>
+    <w:p>
+      <w:pPr>
+        <w:spacing w:after="0"/>
+        <w:jc w:val="both"/>
+        <w:rPr>
+          <w:lang w:val="en-US"/>
+        </w:rPr>
+      </w:pPr>
+      <w:r>
+        <w:rPr>
+          <w:lang w:val="en-US"/>
+        </w:rPr>
+        <w:t>#09121F</w:t>
+      </w:r>
+      <w:r>
+        <w:rPr>
+          <w:lang w:val="en-US"/>
+        </w:rPr>
+        <w:t xml:space="preserve"> – Dark Blue</w:t>
+      </w:r>
+      <w:r>
+        <w:rPr>
+          <w:lang w:val="en-US"/>
+        </w:rPr>
+        <w:t xml:space="preserve"> (</w:t>
+      </w:r>
+      <w:r>
+        <w:rPr>
+          <w:lang w:val="en-US"/>
+        </w:rPr>
+        <w:t>303846</w:t>
+      </w:r>
+      <w:r>
+        <w:rPr>
+          <w:lang w:val="en-US"/>
+        </w:rPr>
+        <w:t>)</w:t>
+      </w:r>
+    </w:p>
+    <w:p>
+      <w:pPr>
+        <w:spacing w:after="0"/>
+        <w:jc w:val="both"/>
+        <w:rPr>
+          <w:lang w:val="en-US"/>
+        </w:rPr>
+      </w:pPr>
+      <w:r>
+        <w:rPr>
+          <w:lang w:val="en-US"/>
+        </w:rPr>
+        <w:t>#FBFCEA</w:t>
+      </w:r>
+      <w:r>
+        <w:rPr>
+          <w:lang w:val="en-US"/>
+        </w:rPr>
+        <w:t xml:space="preserve"> – Light Yellow</w:t>
+      </w:r>
+    </w:p>
+    <w:p>
+      <w:pPr>
+        <w:spacing w:after="0"/>
+        <w:jc w:val="both"/>
+        <w:rPr>
+          <w:lang w:val="en-US"/>
+        </w:rPr>
+      </w:pPr>
+    </w:p>
+    <w:p>
+      <w:pPr>
+        <w:spacing w:after="0"/>
+        <w:jc w:val="both"/>
+        <w:rPr>
+          <w:lang w:val="en-US"/>
+        </w:rPr>
+      </w:pPr>
+    </w:p>
+    <w:p>
+      <w:pPr>
+        <w:spacing w:after="0"/>
+        <w:jc w:val="both"/>
+        <w:rPr>
+          <w:lang w:val="en-US"/>
+        </w:rPr>
+      </w:pPr>
+      <w:r>
+        <w:rPr>
+          <w:lang w:val="en-US"/>
+        </w:rPr>
+        <w:t>Responsiveness:</w:t>
+      </w:r>
+    </w:p>
+    <w:p>
+      <w:pPr>
+        <w:spacing w:after="0"/>
+        <w:jc w:val="both"/>
+        <w:rPr>
+          <w:lang w:val="en-US"/>
+        </w:rPr>
+      </w:pPr>
+      <w:r>
+        <w:rPr>
+          <w:lang w:val="en-US"/>
+        </w:rPr>
+        <w:t>It starts with a body of 60% width, and sidebar of 30% width</w:t>
+      </w:r>
+    </w:p>
+    <w:p>
+      <w:pPr>
+        <w:spacing w:after="0"/>
+        <w:jc w:val="both"/>
+        <w:rPr>
+          <w:lang w:val="en-US"/>
+        </w:rPr>
+      </w:pPr>
+      <w:r>
+        <w:rPr>
+          <w:lang w:val="en-US"/>
+        </w:rPr>
+        <w:t>As the screen gets narrower, body gets 100% width,</w:t>
+      </w:r>
+    </w:p>
+    <w:p>
+      <w:pPr>
+        <w:spacing w:after="0"/>
+        <w:jc w:val="both"/>
+        <w:rPr>
+          <w:lang w:val="en-US"/>
+        </w:rPr>
+      </w:pPr>
+      <w:r>
+        <w:rPr>
+          <w:lang w:val="en-US"/>
+        </w:rPr>
+        <w:t xml:space="preserve">And sidebar moves down under it </w:t>
+      </w:r>
+    </w:p>
+    <w:p>
+      <w:pPr>
+        <w:spacing w:after="0"/>
+        <w:jc w:val="both"/>
+        <w:rPr>
+          <w:lang w:val="en-US"/>
+        </w:rPr>
+      </w:pPr>
+      <w:r>
+        <w:rPr>
+          <w:lang w:val="en-US"/>
+        </w:rPr>
+        <w:t>Eventually every element of sidebar has 100% width and it grows vertically</w:t>
+      </w:r>
     </w:p>
     <w:sectPr>
       <w:pgSz w:w="11906" w:h="16838" w:code="9"/>
@@ -315,7 +733,7 @@
         <w:rFonts w:ascii="Times New Roman" w:eastAsiaTheme="minorHAnsi" w:hAnsi="Times New Roman" w:cs="Times New Roman" w:hint="default"/>
       </w:rPr>
     </w:lvl>
-    <w:lvl w:ilvl="1" w:tplc="04090003" w:tentative="1">
+    <w:lvl w:ilvl="1" w:tplc="04090003">
       <w:start w:val="1"/>
       <w:numFmt w:val="bullet"/>
       <w:lvlText w:val="o"/>

</xml_diff>

<commit_message>
set up fetch requests for state data, reorganized structure of the HTML
</commit_message>
<xml_diff>
--- a/data structure.docx
+++ b/data structure.docx
@@ -37,6 +37,24 @@
         </w:rPr>
         <w:t>Date</w:t>
       </w:r>
+      <w:r>
+        <w:rPr>
+          <w:lang w:val="en-US"/>
+        </w:rPr>
+        <w:t xml:space="preserve"> (made the decision to use </w:t>
+      </w:r>
+      <w:r>
+        <w:rPr>
+          <w:lang w:val="en-US"/>
+        </w:rPr>
+        <w:t>dayOfAugust</w:t>
+      </w:r>
+      <w:r>
+        <w:rPr>
+          <w:lang w:val="en-US"/>
+        </w:rPr>
+        <w:t>, to have control over sorting</w:t>
+      </w:r>
     </w:p>
     <w:p>
       <w:pPr>
@@ -115,6 +133,26 @@
         <w:rPr>
           <w:lang w:val="en-US"/>
         </w:rPr>
+        <w:t>currency</w:t>
+      </w:r>
+    </w:p>
+    <w:p>
+      <w:pPr>
+        <w:pStyle w:val="ListParagraph"/>
+        <w:numPr>
+          <w:ilvl w:val="0"/>
+          <w:numId w:val="1"/>
+        </w:numPr>
+        <w:spacing w:after="0"/>
+        <w:jc w:val="both"/>
+        <w:rPr>
+          <w:lang w:val="en-US"/>
+        </w:rPr>
+      </w:pPr>
+      <w:r>
+        <w:rPr>
+          <w:lang w:val="en-US"/>
+        </w:rPr>
         <w:t>ID</w:t>
       </w:r>
     </w:p>
@@ -155,22 +193,34 @@
         <w:rPr>
           <w:lang w:val="en-US"/>
         </w:rPr>
-        <w:t>Credit cards:</w:t>
-      </w:r>
-    </w:p>
-    <w:p>
-      <w:pPr>
-        <w:pStyle w:val="ListParagraph"/>
-        <w:numPr>
-          <w:ilvl w:val="0"/>
-          <w:numId w:val="1"/>
-        </w:numPr>
-        <w:spacing w:after="0"/>
-        <w:jc w:val="both"/>
-        <w:rPr>
-          <w:lang w:val="en-US"/>
-        </w:rPr>
-      </w:pPr>
+        <w:t>user</w:t>
+      </w:r>
+      <w:r>
+        <w:rPr>
+          <w:lang w:val="en-US"/>
+        </w:rPr>
+        <w:t>:</w:t>
+      </w:r>
+    </w:p>
+    <w:p>
+      <w:pPr>
+        <w:pStyle w:val="ListParagraph"/>
+        <w:numPr>
+          <w:ilvl w:val="0"/>
+          <w:numId w:val="1"/>
+        </w:numPr>
+        <w:spacing w:after="0"/>
+        <w:jc w:val="both"/>
+        <w:rPr>
+          <w:lang w:val="en-US"/>
+        </w:rPr>
+      </w:pPr>
+      <w:r>
+        <w:rPr>
+          <w:lang w:val="en-US"/>
+        </w:rPr>
+        <w:t xml:space="preserve">Credit Card </w:t>
+      </w:r>
       <w:r>
         <w:rPr>
           <w:lang w:val="en-US"/>
@@ -202,6 +252,26 @@
           <w:lang w:val="en-US"/>
         </w:rPr>
         <w:t>y</w:t>
+      </w:r>
+    </w:p>
+    <w:p>
+      <w:pPr>
+        <w:pStyle w:val="ListParagraph"/>
+        <w:numPr>
+          <w:ilvl w:val="0"/>
+          <w:numId w:val="1"/>
+        </w:numPr>
+        <w:spacing w:after="0"/>
+        <w:jc w:val="both"/>
+        <w:rPr>
+          <w:lang w:val="en-US"/>
+        </w:rPr>
+      </w:pPr>
+      <w:r>
+        <w:rPr>
+          <w:lang w:val="en-US"/>
+        </w:rPr>
+        <w:t>Name of the user</w:t>
       </w:r>
     </w:p>
     <w:p>

</xml_diff>

<commit_message>
made changes to style, started to display transactions
</commit_message>
<xml_diff>
--- a/data structure.docx
+++ b/data structure.docx
@@ -43,12 +43,14 @@
         </w:rPr>
         <w:t xml:space="preserve"> (made the decision to use </w:t>
       </w:r>
+      <w:proofErr w:type="spellStart"/>
       <w:r>
         <w:rPr>
           <w:lang w:val="en-US"/>
         </w:rPr>
         <w:t>dayOfAugust</w:t>
       </w:r>
+      <w:proofErr w:type="spellEnd"/>
       <w:r>
         <w:rPr>
           <w:lang w:val="en-US"/>
@@ -774,6 +776,157 @@
           <w:lang w:val="en-US"/>
         </w:rPr>
         <w:t>Eventually every element of sidebar has 100% width and it grows vertically</w:t>
+      </w:r>
+    </w:p>
+    <w:p>
+      <w:pPr>
+        <w:spacing w:after="0"/>
+        <w:jc w:val="both"/>
+        <w:rPr>
+          <w:lang w:val="en-US"/>
+        </w:rPr>
+      </w:pPr>
+    </w:p>
+    <w:p>
+      <w:pPr>
+        <w:spacing w:after="0"/>
+        <w:jc w:val="both"/>
+        <w:rPr>
+          <w:lang w:val="en-US"/>
+        </w:rPr>
+      </w:pPr>
+    </w:p>
+    <w:p>
+      <w:pPr>
+        <w:spacing w:after="0"/>
+        <w:jc w:val="both"/>
+        <w:rPr>
+          <w:lang w:val="en-US"/>
+        </w:rPr>
+      </w:pPr>
+      <w:r>
+        <w:rPr>
+          <w:lang w:val="en-US"/>
+        </w:rPr>
+        <w:t>{</w:t>
+      </w:r>
+    </w:p>
+    <w:p>
+      <w:pPr>
+        <w:spacing w:after="0"/>
+        <w:jc w:val="both"/>
+        <w:rPr>
+          <w:lang w:val="en-US"/>
+        </w:rPr>
+      </w:pPr>
+      <w:r>
+        <w:rPr>
+          <w:lang w:val="en-US"/>
+        </w:rPr>
+        <w:t xml:space="preserve">      "</w:t>
+      </w:r>
+      <w:proofErr w:type="spellStart"/>
+      <w:r>
+        <w:rPr>
+          <w:lang w:val="en-US"/>
+        </w:rPr>
+        <w:t>dayOfAugust</w:t>
+      </w:r>
+      <w:proofErr w:type="spellEnd"/>
+      <w:r>
+        <w:rPr>
+          <w:lang w:val="en-US"/>
+        </w:rPr>
+        <w:t>": 21,</w:t>
+      </w:r>
+    </w:p>
+    <w:p>
+      <w:pPr>
+        <w:spacing w:after="0"/>
+        <w:jc w:val="both"/>
+        <w:rPr>
+          <w:lang w:val="en-US"/>
+        </w:rPr>
+      </w:pPr>
+      <w:r>
+        <w:rPr>
+          <w:lang w:val="en-US"/>
+        </w:rPr>
+        <w:t xml:space="preserve">      "description": "Bought Dog Food at the Vet's Office",</w:t>
+      </w:r>
+    </w:p>
+    <w:p>
+      <w:pPr>
+        <w:spacing w:after="0"/>
+        <w:jc w:val="both"/>
+        <w:rPr>
+          <w:lang w:val="en-US"/>
+        </w:rPr>
+      </w:pPr>
+      <w:r>
+        <w:rPr>
+          <w:lang w:val="en-US"/>
+        </w:rPr>
+        <w:t xml:space="preserve">      "</w:t>
+      </w:r>
+      <w:proofErr w:type="spellStart"/>
+      <w:r>
+        <w:rPr>
+          <w:lang w:val="en-US"/>
+        </w:rPr>
+        <w:t>expenseClassification</w:t>
+      </w:r>
+      <w:proofErr w:type="spellEnd"/>
+      <w:r>
+        <w:rPr>
+          <w:lang w:val="en-US"/>
+        </w:rPr>
+        <w:t>": "miscellaneous",</w:t>
+      </w:r>
+    </w:p>
+    <w:p>
+      <w:pPr>
+        <w:spacing w:after="0"/>
+        <w:jc w:val="both"/>
+        <w:rPr>
+          <w:lang w:val="en-US"/>
+        </w:rPr>
+      </w:pPr>
+      <w:r>
+        <w:rPr>
+          <w:lang w:val="en-US"/>
+        </w:rPr>
+        <w:t xml:space="preserve">      "amount": 40,</w:t>
+      </w:r>
+    </w:p>
+    <w:p>
+      <w:pPr>
+        <w:spacing w:after="0"/>
+        <w:jc w:val="both"/>
+        <w:rPr>
+          <w:lang w:val="en-US"/>
+        </w:rPr>
+      </w:pPr>
+      <w:r>
+        <w:rPr>
+          <w:lang w:val="en-US"/>
+        </w:rPr>
+        <w:t xml:space="preserve">      "currency": "GEL"</w:t>
+      </w:r>
+    </w:p>
+    <w:p>
+      <w:pPr>
+        <w:spacing w:after="0"/>
+        <w:jc w:val="both"/>
+        <w:rPr>
+          <w:lang w:val="en-US"/>
+        </w:rPr>
+      </w:pPr>
+      <w:r>
+        <w:rPr>
+          <w:lang w:val="en-US"/>
+        </w:rPr>
+        <w:t xml:space="preserve">    },</w:t>
       </w:r>
     </w:p>
     <w:sectPr>

</xml_diff>